<commit_message>
Library import output reduced, titles amended, section B done up to 3.j
</commit_message>
<xml_diff>
--- a/Section C Plan.docx
+++ b/Section C Plan.docx
@@ -1,6 +1,6 @@
 
 <file path=word/document.xml><?xml version="1.0" encoding="utf-8"?>
-<w:document xmlns:wpc="http://schemas.microsoft.com/office/word/2010/wordprocessingCanvas" xmlns:cx="http://schemas.microsoft.com/office/drawing/2014/chartex" xmlns:cx1="http://schemas.microsoft.com/office/drawing/2015/9/8/chartex" xmlns:cx2="http://schemas.microsoft.com/office/drawing/2015/10/21/chartex" xmlns:cx3="http://schemas.microsoft.com/office/drawing/2016/5/9/chartex" xmlns:cx4="http://schemas.microsoft.com/office/drawing/2016/5/10/chartex" xmlns:cx5="http://schemas.microsoft.com/office/drawing/2016/5/11/chartex" xmlns:cx6="http://schemas.microsoft.com/office/drawing/2016/5/12/chartex" xmlns:cx7="http://schemas.microsoft.com/office/drawing/2016/5/13/chartex" xmlns:cx8="http://schemas.microsoft.com/office/drawing/2016/5/14/chartex" xmlns:mc="http://schemas.openxmlformats.org/markup-compatibility/2006" xmlns:aink="http://schemas.microsoft.com/office/drawing/2016/ink" xmlns:am3d="http://schemas.microsoft.com/office/drawing/2017/model3d" xmlns:o="urn:schemas-microsoft-com:office:office" xmlns:r="http://schemas.openxmlformats.org/officeDocument/2006/relationships" xmlns:m="http://schemas.openxmlformats.org/officeDocument/2006/math" xmlns:v="urn:schemas-microsoft-com:vml" xmlns:wp14="http://schemas.microsoft.com/office/word/2010/wordprocessingDrawing" xmlns:wp="http://schemas.openxmlformats.org/drawingml/2006/wordprocessingDrawing" xmlns:w10="urn:schemas-microsoft-com:office:word" xmlns:w="http://schemas.openxmlformats.org/wordprocessingml/2006/main" xmlns:w14="http://schemas.microsoft.com/office/word/2010/wordml" xmlns:w15="http://schemas.microsoft.com/office/word/2012/wordml" xmlns:w16cex="http://schemas.microsoft.com/office/word/2018/wordml/cex" xmlns:w16cid="http://schemas.microsoft.com/office/word/2016/wordml/cid" xmlns:w16="http://schemas.microsoft.com/office/word/2018/wordml" xmlns:w16se="http://schemas.microsoft.com/office/word/2015/wordml/symex" xmlns:wpg="http://schemas.microsoft.com/office/word/2010/wordprocessingGroup" xmlns:wpi="http://schemas.microsoft.com/office/word/2010/wordprocessingInk" xmlns:wne="http://schemas.microsoft.com/office/word/2006/wordml" xmlns:wps="http://schemas.microsoft.com/office/word/2010/wordprocessingShape" mc:Ignorable="w14 w15 w16se w16cid w16 w16cex wp14">
+<w:document xmlns:wpc="http://schemas.microsoft.com/office/word/2010/wordprocessingCanvas" xmlns:cx="http://schemas.microsoft.com/office/drawing/2014/chartex" xmlns:cx1="http://schemas.microsoft.com/office/drawing/2015/9/8/chartex" xmlns:cx2="http://schemas.microsoft.com/office/drawing/2015/10/21/chartex" xmlns:cx3="http://schemas.microsoft.com/office/drawing/2016/5/9/chartex" xmlns:cx4="http://schemas.microsoft.com/office/drawing/2016/5/10/chartex" xmlns:cx5="http://schemas.microsoft.com/office/drawing/2016/5/11/chartex" xmlns:cx6="http://schemas.microsoft.com/office/drawing/2016/5/12/chartex" xmlns:cx7="http://schemas.microsoft.com/office/drawing/2016/5/13/chartex" xmlns:cx8="http://schemas.microsoft.com/office/drawing/2016/5/14/chartex" xmlns:mc="http://schemas.openxmlformats.org/markup-compatibility/2006" xmlns:aink="http://schemas.microsoft.com/office/drawing/2016/ink" xmlns:am3d="http://schemas.microsoft.com/office/drawing/2017/model3d" xmlns:o="urn:schemas-microsoft-com:office:office" xmlns:r="http://schemas.openxmlformats.org/officeDocument/2006/relationships" xmlns:m="http://schemas.openxmlformats.org/officeDocument/2006/math" xmlns:v="urn:schemas-microsoft-com:vml" xmlns:wp14="http://schemas.microsoft.com/office/word/2010/wordprocessingDrawing" xmlns:wp="http://schemas.openxmlformats.org/drawingml/2006/wordprocessingDrawing" xmlns:w10="urn:schemas-microsoft-com:office:word" xmlns:w="http://schemas.openxmlformats.org/wordprocessingml/2006/main" xmlns:w14="http://schemas.microsoft.com/office/word/2010/wordml" xmlns:w15="http://schemas.microsoft.com/office/word/2012/wordml" xmlns:w16cex="http://schemas.microsoft.com/office/word/2018/wordml/cex" xmlns:w16cid="http://schemas.microsoft.com/office/word/2016/wordml/cid" xmlns:w16="http://schemas.microsoft.com/office/word/2018/wordml" xmlns:w16sdtdh="http://schemas.microsoft.com/office/word/2020/wordml/sdtdatahash" xmlns:w16se="http://schemas.microsoft.com/office/word/2015/wordml/symex" xmlns:wpg="http://schemas.microsoft.com/office/word/2010/wordprocessingGroup" xmlns:wpi="http://schemas.microsoft.com/office/word/2010/wordprocessingInk" xmlns:wne="http://schemas.microsoft.com/office/word/2006/wordml" xmlns:wps="http://schemas.microsoft.com/office/word/2010/wordprocessingShape" mc:Ignorable="w14 w15 w16se w16cid w16 w16cex w16sdtdh wp14">
   <w:body>
     <w:p>
       <w:pPr>
@@ -17,29 +17,99 @@
     </w:p>
     <w:p>
       <w:r>
-        <w:t>The statistical technique that I will be investigating is a machine learning algorithm called stochastic gradient descent (SGD). SGD is a variation on basic gradient descent, so we first investigate this algorithm.</w:t>
+        <w:t xml:space="preserve">The statistical technique that I will be investigating is a machine learning algorithm called stochastic gradient descent (SGD). </w:t>
+      </w:r>
+      <w:r>
+        <w:t xml:space="preserve">To explain SGD, it is </w:t>
+      </w:r>
+      <w:r>
+        <w:t xml:space="preserve">easiest to </w:t>
+      </w:r>
+      <w:r>
+        <w:t>first in</w:t>
+      </w:r>
+      <w:r>
+        <w:t>troduc</w:t>
+      </w:r>
+      <w:r>
+        <w:t xml:space="preserve">e this </w:t>
+      </w:r>
+      <w:r>
+        <w:t>basic gradient descent (GD), its predecessor.</w:t>
       </w:r>
     </w:p>
     <w:p>
       <w:r>
         <w:br/>
-        <w:t xml:space="preserve">The gradient descent algorithm is an algorithm for learning the parameters to a machine learning model. It does this by finding a </w:t>
-      </w:r>
-      <w:proofErr w:type="gramStart"/>
-      <w:r>
-        <w:t>local minima of an objective function</w:t>
-      </w:r>
-      <w:proofErr w:type="gramEnd"/>
-      <w:r>
-        <w:t xml:space="preserve"> by iteratively adjusting each parameter so that it moves in the direction of negative gradient. This objective function is typically </w:t>
-      </w:r>
-      <w:proofErr w:type="gramStart"/>
-      <w:r>
-        <w:t>similar to</w:t>
-      </w:r>
-      <w:proofErr w:type="gramEnd"/>
-      <w:r>
-        <w:t xml:space="preserve"> the error function used in linear regression.  There are two main steps, an initialisation and an iteration step, involving one hyperparameter alpha, the learning rate.</w:t>
+      </w:r>
+      <w:r>
+        <w:t>Gradient descent</w:t>
+      </w:r>
+      <w:r>
+        <w:t xml:space="preserve"> is an algorithm for learning the parameters </w:t>
+      </w:r>
+      <w:r>
+        <w:t>of</w:t>
+      </w:r>
+      <w:r>
+        <w:t xml:space="preserve"> a machine learning model. It</w:t>
+      </w:r>
+      <w:r>
+        <w:t xml:space="preserve"> achieve</w:t>
+      </w:r>
+      <w:r>
+        <w:t xml:space="preserve">s this by finding a local minima of </w:t>
+      </w:r>
+      <w:r>
+        <w:t>a cost</w:t>
+      </w:r>
+      <w:r>
+        <w:t xml:space="preserve"> function by iteratively adjusting each parameter so that it moves in the direction of negative gradient. This </w:t>
+      </w:r>
+      <w:r>
+        <w:t xml:space="preserve">cost </w:t>
+      </w:r>
+      <w:r>
+        <w:t xml:space="preserve">(or loss) </w:t>
+      </w:r>
+      <w:r>
+        <w:t>function is typically an error function</w:t>
+      </w:r>
+      <w:r>
+        <w:t xml:space="preserve"> that measures the difference between </w:t>
+      </w:r>
+      <w:r>
+        <w:t>predicted and actual y values</w:t>
+      </w:r>
+      <w:r>
+        <w:t xml:space="preserve"> produced by the</w:t>
+      </w:r>
+      <w:r>
+        <w:t xml:space="preserve"> machine learning</w:t>
+      </w:r>
+      <w:r>
+        <w:t xml:space="preserve"> model. </w:t>
+      </w:r>
+    </w:p>
+    <w:p/>
+    <w:p>
+      <w:r>
+        <w:t>There are two main steps, an initialisation and an iteration step, involving one hyperparameter</w:t>
+      </w:r>
+      <w:r>
+        <w:t xml:space="preserve">, </w:t>
+      </w:r>
+      <w:r>
+        <w:t>the learning rate</w:t>
+      </w:r>
+      <w:r>
+        <w:t xml:space="preserve">, </w:t>
+      </w:r>
+      <w:r>
+        <w:t xml:space="preserve">normally denoted as </w:t>
+      </w:r>
+      <w:r>
+        <w:t>.</w:t>
       </w:r>
     </w:p>
     <w:p>
@@ -57,111 +127,34 @@
       </w:r>
     </w:p>
     <w:p>
-      <w:proofErr w:type="spellStart"/>
-      <w:r>
-        <w:t>Iter</w:t>
-      </w:r>
-      <w:proofErr w:type="spellEnd"/>
-      <w:r>
-        <w:t xml:space="preserve"> step: Update parameters using training data, gradient and alpha by following equation:</w:t>
-      </w:r>
-    </w:p>
-    <w:p>
-      <w:r>
-        <w:t xml:space="preserve">Theta i+1 = theta </w:t>
-      </w:r>
-      <w:proofErr w:type="spellStart"/>
-      <w:r>
-        <w:t>i</w:t>
-      </w:r>
-      <w:proofErr w:type="spellEnd"/>
-      <w:r>
-        <w:t xml:space="preserve"> -alpha x grad(theta) J(theta)</w:t>
-      </w:r>
-    </w:p>
-    <w:p>
-      <w:r>
-        <w:t xml:space="preserve">Repeat the </w:t>
-      </w:r>
-      <w:proofErr w:type="spellStart"/>
-      <w:r>
-        <w:t>iter</w:t>
-      </w:r>
-      <w:proofErr w:type="spellEnd"/>
-      <w:r>
-        <w:t xml:space="preserve"> step until a </w:t>
-      </w:r>
-      <w:proofErr w:type="gramStart"/>
-      <w:r>
-        <w:t>minima</w:t>
-      </w:r>
-      <w:proofErr w:type="gramEnd"/>
-      <w:r>
-        <w:t xml:space="preserve"> is reached.</w:t>
-      </w:r>
-    </w:p>
-    <w:p/>
-    <w:p>
-      <w:r>
-        <w:t xml:space="preserve">Under basic GD, </w:t>
-      </w:r>
-      <w:proofErr w:type="spellStart"/>
-      <w:r>
-        <w:t>gradJ</w:t>
-      </w:r>
-      <w:proofErr w:type="spellEnd"/>
-      <w:r>
-        <w:t xml:space="preserve">(theta) is calculated at every step against the full data set, which has a very large memory requirement. It is also susceptible to mistakes – it is very possible that it ends up in a </w:t>
-      </w:r>
-      <w:proofErr w:type="gramStart"/>
-      <w:r>
-        <w:t>local minima</w:t>
-      </w:r>
-      <w:proofErr w:type="gramEnd"/>
-      <w:r>
-        <w:t>, rather than the global minima. This is dependent on our choice of starting parameters, and partially the learning rate.</w:t>
-      </w:r>
-    </w:p>
-    <w:p>
-      <w:r>
-        <w:t xml:space="preserve">A small learning rate will cause very slow convergence to minima, and will unlikely get us out of local minima, but will guarantee to find a </w:t>
-      </w:r>
-      <w:proofErr w:type="gramStart"/>
-      <w:r>
-        <w:t>minima</w:t>
-      </w:r>
-      <w:proofErr w:type="gramEnd"/>
-      <w:r>
-        <w:t xml:space="preserve"> where possible. A larger learning rate can converge very quickly – but can also miss minima entirely. This can be useful for escaping local </w:t>
-      </w:r>
-      <w:proofErr w:type="gramStart"/>
-      <w:r>
-        <w:t>minima, but</w:t>
-      </w:r>
-      <w:proofErr w:type="gramEnd"/>
-      <w:r>
-        <w:t xml:space="preserve"> has the concerning possibility of missing all minima and diverging.</w:t>
-      </w:r>
-    </w:p>
-    <w:p>
-      <w:r>
-        <w:t xml:space="preserve">SGD counters many of </w:t>
-      </w:r>
-      <w:proofErr w:type="gramStart"/>
-      <w:r>
-        <w:t>GDs</w:t>
-      </w:r>
-      <w:proofErr w:type="gramEnd"/>
-      <w:r>
-        <w:t xml:space="preserve"> shortcomings. It modifies GD by calculating the gradient for just one example at each iteration, massively lowering memory requirements. To remove any ordering bias, it also begins by randomly shuffling the dataset. This is the stochastic part of the algorithm – by randomly sampling data the path taken to the minima jumps over more contrasting parameter combinations, making it less likely to get stuck in a </w:t>
-      </w:r>
-      <w:proofErr w:type="gramStart"/>
-      <w:r>
-        <w:t>local minima</w:t>
-      </w:r>
-      <w:proofErr w:type="gramEnd"/>
-      <w:r>
-        <w:t xml:space="preserve">. </w:t>
+      <w:r>
+        <w:t>Iter step: Update parameters using training data, gradient and alpha by following equation:</w:t>
+      </w:r>
+    </w:p>
+    <w:p>
+      <w:r>
+        <w:t>Theta i+1 = theta i -alpha x grad(theta) J(theta)</w:t>
+      </w:r>
+    </w:p>
+    <w:p>
+      <w:r>
+        <w:t>Repeat the iter step until a minima is reached.</w:t>
+      </w:r>
+    </w:p>
+    <w:p/>
+    <w:p>
+      <w:r>
+        <w:t>Under basic GD, gradJ(theta) is calculated at every step against the full data set, which has a very large memory requirement. It is also susceptible to mistakes – it is very possible that it ends up in a local minima, rather than the global minima. This is dependent on our choice of starting parameters, and partially the learning rate.</w:t>
+      </w:r>
+    </w:p>
+    <w:p>
+      <w:r>
+        <w:t>A small learning rate will cause very slow convergence to minima, and will unlikely get us out of local minima, but will guarantee to find a minima where possible. A larger learning rate can converge very quickly – but can also miss minima entirely. This can be useful for escaping local minima, but has the concerning possibility of missing all minima and diverging.</w:t>
+      </w:r>
+    </w:p>
+    <w:p>
+      <w:r>
+        <w:t xml:space="preserve">SGD counters many of GDs shortcomings. It modifies GD by calculating the gradient for just one example at each iteration, massively lowering memory requirements. To remove any ordering bias, it also begins by randomly shuffling the dataset. This is the stochastic part of the algorithm – by randomly sampling data the path taken to the minima jumps over more contrasting parameter combinations, making it less likely to get stuck in a local minima. </w:t>
       </w:r>
     </w:p>
     <w:p>
@@ -183,6 +176,7 @@
     </w:p>
     <w:p>
       <w:r>
+        <w:lastRenderedPageBreak/>
         <w:t>Either</w:t>
       </w:r>
     </w:p>
@@ -190,7 +184,6 @@
     <w:p/>
     <w:p>
       <w:r>
-        <w:lastRenderedPageBreak/>
         <w:t xml:space="preserve">Detecting malware from file information </w:t>
       </w:r>
     </w:p>
@@ -260,6 +253,12 @@
     <w:p/>
     <w:p>
       <w:r>
+        <w:t>https://www.kaggle.com/fedesoriano/heart-failure-prediction</w:t>
+      </w:r>
+    </w:p>
+    <w:p/>
+    <w:p>
+      <w:r>
         <w:t>3.</w:t>
       </w:r>
     </w:p>
@@ -272,6 +271,9 @@
       <w:r>
         <w:t>Error insufficient</w:t>
       </w:r>
+      <w:r>
+        <w:t>?</w:t>
+      </w:r>
     </w:p>
     <w:p>
       <w:r>
@@ -324,6 +326,22 @@
     <w:p>
       <w:r>
         <w:t>Aim to investigate the effects of varying the learning rate on the success of the algorithm. Since this is a healthcare dataset, the number of false positives to false negatives is important.</w:t>
+      </w:r>
+    </w:p>
+    <w:p/>
+    <w:p/>
+    <w:p/>
+    <w:p>
+      <w:r>
+        <w:t>SVM</w:t>
+      </w:r>
+      <w:r>
+        <w:t>s</w:t>
+      </w:r>
+    </w:p>
+    <w:p>
+      <w:r>
+        <w:t>Hinge loss not log loss</w:t>
       </w:r>
     </w:p>
     <w:sectPr>
@@ -336,7 +354,7 @@
 </file>
 
 <file path=word/styles.xml><?xml version="1.0" encoding="utf-8"?>
-<w:styles xmlns:mc="http://schemas.openxmlformats.org/markup-compatibility/2006" xmlns:r="http://schemas.openxmlformats.org/officeDocument/2006/relationships" xmlns:w="http://schemas.openxmlformats.org/wordprocessingml/2006/main" xmlns:w14="http://schemas.microsoft.com/office/word/2010/wordml" xmlns:w15="http://schemas.microsoft.com/office/word/2012/wordml" xmlns:w16cex="http://schemas.microsoft.com/office/word/2018/wordml/cex" xmlns:w16cid="http://schemas.microsoft.com/office/word/2016/wordml/cid" xmlns:w16="http://schemas.microsoft.com/office/word/2018/wordml" xmlns:w16se="http://schemas.microsoft.com/office/word/2015/wordml/symex" mc:Ignorable="w14 w15 w16se w16cid w16 w16cex">
+<w:styles xmlns:mc="http://schemas.openxmlformats.org/markup-compatibility/2006" xmlns:r="http://schemas.openxmlformats.org/officeDocument/2006/relationships" xmlns:w="http://schemas.openxmlformats.org/wordprocessingml/2006/main" xmlns:w14="http://schemas.microsoft.com/office/word/2010/wordml" xmlns:w15="http://schemas.microsoft.com/office/word/2012/wordml" xmlns:w16cex="http://schemas.microsoft.com/office/word/2018/wordml/cex" xmlns:w16cid="http://schemas.microsoft.com/office/word/2016/wordml/cid" xmlns:w16="http://schemas.microsoft.com/office/word/2018/wordml" xmlns:w16sdtdh="http://schemas.microsoft.com/office/word/2020/wordml/sdtdatahash" xmlns:w16se="http://schemas.microsoft.com/office/word/2015/wordml/symex" mc:Ignorable="w14 w15 w16se w16cid w16 w16cex w16sdtdh">
   <w:docDefaults>
     <w:rPrDefault>
       <w:rPr>
@@ -827,6 +845,18 @@
       <w:shd w:val="clear" w:color="auto" w:fill="E1DFDD"/>
     </w:rPr>
   </w:style>
+  <w:style w:type="character" w:styleId="FollowedHyperlink">
+    <w:name w:val="FollowedHyperlink"/>
+    <w:basedOn w:val="DefaultParagraphFont"/>
+    <w:uiPriority w:val="99"/>
+    <w:semiHidden/>
+    <w:unhideWhenUsed/>
+    <w:rsid w:val="006B1B21"/>
+    <w:rPr>
+      <w:color w:val="954F72" w:themeColor="followedHyperlink"/>
+      <w:u w:val="single"/>
+    </w:rPr>
+  </w:style>
 </w:styles>
 </file>
 

</xml_diff>